<commit_message>
Update tests for robotics course.
</commit_message>
<xml_diff>
--- a/robotics/test_linux.docx
+++ b/robotics/test_linux.docx
@@ -19,9 +19,10 @@
           <w:sz w:val="32"/>
           <w:szCs w:val="32"/>
         </w:rPr>
-        <w:t xml:space="preserve">Тест по </w:t>
-      </w:r>
-      <w:proofErr w:type="spellStart"/>
+        <w:t xml:space="preserve">Тест </w:t>
+      </w:r>
+      <w:bookmarkStart w:id="0" w:name="_GoBack"/>
+      <w:bookmarkEnd w:id="0"/>
       <w:r>
         <w:rPr>
           <w:rFonts w:ascii="Times New Roman" w:hAnsi="Times New Roman" w:cs="Times New Roman"/>
@@ -29,6 +30,16 @@
           <w:sz w:val="32"/>
           <w:szCs w:val="32"/>
         </w:rPr>
+        <w:t xml:space="preserve">по </w:t>
+      </w:r>
+      <w:proofErr w:type="spellStart"/>
+      <w:r>
+        <w:rPr>
+          <w:rFonts w:ascii="Times New Roman" w:hAnsi="Times New Roman" w:cs="Times New Roman"/>
+          <w:b/>
+          <w:sz w:val="32"/>
+          <w:szCs w:val="32"/>
+        </w:rPr>
         <w:t>Linux</w:t>
       </w:r>
       <w:proofErr w:type="spellEnd"/>
@@ -1545,8 +1556,937 @@
           <w:rFonts w:ascii="Times New Roman" w:hAnsi="Times New Roman" w:cs="Times New Roman"/>
         </w:rPr>
       </w:pPr>
-      <w:bookmarkStart w:id="0" w:name="_GoBack"/>
-      <w:bookmarkEnd w:id="0"/>
+    </w:p>
+    <w:p>
+      <w:pPr>
+        <w:rPr>
+          <w:rFonts w:ascii="Times New Roman" w:hAnsi="Times New Roman" w:cs="Times New Roman"/>
+        </w:rPr>
+      </w:pPr>
+      <w:r>
+        <w:rPr>
+          <w:rFonts w:ascii="Times New Roman" w:hAnsi="Times New Roman" w:cs="Times New Roman"/>
+        </w:rPr>
+        <w:t>11. Какая команда используется для установки или обновления пакета .</w:t>
+      </w:r>
+      <w:proofErr w:type="spellStart"/>
+      <w:r>
+        <w:rPr>
+          <w:rFonts w:ascii="Times New Roman" w:hAnsi="Times New Roman" w:cs="Times New Roman"/>
+        </w:rPr>
+        <w:t>deb</w:t>
+      </w:r>
+      <w:proofErr w:type="spellEnd"/>
+      <w:r>
+        <w:rPr>
+          <w:rFonts w:ascii="Times New Roman" w:hAnsi="Times New Roman" w:cs="Times New Roman"/>
+        </w:rPr>
+        <w:t>?</w:t>
+      </w:r>
+    </w:p>
+    <w:p>
+      <w:pPr>
+        <w:numPr>
+          <w:ilvl w:val="0"/>
+          <w:numId w:val="11"/>
+        </w:numPr>
+        <w:rPr>
+          <w:rFonts w:ascii="Times New Roman" w:hAnsi="Times New Roman" w:cs="Times New Roman"/>
+        </w:rPr>
+      </w:pPr>
+      <w:proofErr w:type="spellStart"/>
+      <w:r>
+        <w:rPr>
+          <w:rFonts w:ascii="Times New Roman" w:hAnsi="Times New Roman" w:cs="Times New Roman"/>
+        </w:rPr>
+        <w:t>dpkg</w:t>
+      </w:r>
+      <w:proofErr w:type="spellEnd"/>
+      <w:r>
+        <w:rPr>
+          <w:rFonts w:ascii="Times New Roman" w:hAnsi="Times New Roman" w:cs="Times New Roman"/>
+        </w:rPr>
+        <w:t xml:space="preserve"> -</w:t>
+      </w:r>
+      <w:proofErr w:type="spellStart"/>
+      <w:r>
+        <w:rPr>
+          <w:rFonts w:ascii="Times New Roman" w:hAnsi="Times New Roman" w:cs="Times New Roman"/>
+        </w:rPr>
+        <w:t>iU</w:t>
+      </w:r>
+      <w:proofErr w:type="spellEnd"/>
+      <w:r>
+        <w:rPr>
+          <w:rFonts w:ascii="Times New Roman" w:hAnsi="Times New Roman" w:cs="Times New Roman"/>
+        </w:rPr>
+        <w:t xml:space="preserve"> </w:t>
+      </w:r>
+      <w:proofErr w:type="spellStart"/>
+      <w:r>
+        <w:rPr>
+          <w:rFonts w:ascii="Times New Roman" w:hAnsi="Times New Roman" w:cs="Times New Roman"/>
+        </w:rPr>
+        <w:t>package.deb</w:t>
+      </w:r>
+      <w:proofErr w:type="spellEnd"/>
+    </w:p>
+    <w:p>
+      <w:pPr>
+        <w:numPr>
+          <w:ilvl w:val="0"/>
+          <w:numId w:val="11"/>
+        </w:numPr>
+        <w:rPr>
+          <w:rFonts w:ascii="Times New Roman" w:hAnsi="Times New Roman" w:cs="Times New Roman"/>
+        </w:rPr>
+      </w:pPr>
+      <w:proofErr w:type="spellStart"/>
+      <w:r>
+        <w:rPr>
+          <w:rFonts w:ascii="Times New Roman" w:hAnsi="Times New Roman" w:cs="Times New Roman"/>
+        </w:rPr>
+        <w:t>dpkg</w:t>
+      </w:r>
+      <w:proofErr w:type="spellEnd"/>
+      <w:r>
+        <w:rPr>
+          <w:rFonts w:ascii="Times New Roman" w:hAnsi="Times New Roman" w:cs="Times New Roman"/>
+        </w:rPr>
+        <w:t xml:space="preserve"> -i </w:t>
+      </w:r>
+      <w:proofErr w:type="spellStart"/>
+      <w:r>
+        <w:rPr>
+          <w:rFonts w:ascii="Times New Roman" w:hAnsi="Times New Roman" w:cs="Times New Roman"/>
+        </w:rPr>
+        <w:t>package.deb</w:t>
+      </w:r>
+      <w:proofErr w:type="spellEnd"/>
+    </w:p>
+    <w:p>
+      <w:pPr>
+        <w:numPr>
+          <w:ilvl w:val="0"/>
+          <w:numId w:val="11"/>
+        </w:numPr>
+        <w:rPr>
+          <w:rFonts w:ascii="Times New Roman" w:hAnsi="Times New Roman" w:cs="Times New Roman"/>
+        </w:rPr>
+      </w:pPr>
+      <w:proofErr w:type="spellStart"/>
+      <w:r>
+        <w:rPr>
+          <w:rFonts w:ascii="Times New Roman" w:hAnsi="Times New Roman" w:cs="Times New Roman"/>
+        </w:rPr>
+        <w:t>dpkg</w:t>
+      </w:r>
+      <w:proofErr w:type="spellEnd"/>
+      <w:r>
+        <w:rPr>
+          <w:rFonts w:ascii="Times New Roman" w:hAnsi="Times New Roman" w:cs="Times New Roman"/>
+        </w:rPr>
+        <w:t xml:space="preserve"> --</w:t>
+      </w:r>
+      <w:proofErr w:type="spellStart"/>
+      <w:r>
+        <w:rPr>
+          <w:rFonts w:ascii="Times New Roman" w:hAnsi="Times New Roman" w:cs="Times New Roman"/>
+        </w:rPr>
+        <w:t>install</w:t>
+      </w:r>
+      <w:proofErr w:type="spellEnd"/>
+      <w:r>
+        <w:rPr>
+          <w:rFonts w:ascii="Times New Roman" w:hAnsi="Times New Roman" w:cs="Times New Roman"/>
+        </w:rPr>
+        <w:t xml:space="preserve"> </w:t>
+      </w:r>
+      <w:proofErr w:type="spellStart"/>
+      <w:r>
+        <w:rPr>
+          <w:rFonts w:ascii="Times New Roman" w:hAnsi="Times New Roman" w:cs="Times New Roman"/>
+        </w:rPr>
+        <w:t>package.deb</w:t>
+      </w:r>
+      <w:proofErr w:type="spellEnd"/>
+    </w:p>
+    <w:p>
+      <w:pPr>
+        <w:numPr>
+          <w:ilvl w:val="0"/>
+          <w:numId w:val="11"/>
+        </w:numPr>
+        <w:rPr>
+          <w:rFonts w:ascii="Times New Roman" w:hAnsi="Times New Roman" w:cs="Times New Roman"/>
+        </w:rPr>
+      </w:pPr>
+      <w:proofErr w:type="spellStart"/>
+      <w:r>
+        <w:rPr>
+          <w:rFonts w:ascii="Times New Roman" w:hAnsi="Times New Roman" w:cs="Times New Roman"/>
+        </w:rPr>
+        <w:t>dpkg</w:t>
+      </w:r>
+      <w:proofErr w:type="spellEnd"/>
+      <w:r>
+        <w:rPr>
+          <w:rFonts w:ascii="Times New Roman" w:hAnsi="Times New Roman" w:cs="Times New Roman"/>
+        </w:rPr>
+        <w:t xml:space="preserve"> --</w:t>
+      </w:r>
+      <w:proofErr w:type="spellStart"/>
+      <w:r>
+        <w:rPr>
+          <w:rFonts w:ascii="Times New Roman" w:hAnsi="Times New Roman" w:cs="Times New Roman"/>
+        </w:rPr>
+        <w:t>upgrade</w:t>
+      </w:r>
+      <w:proofErr w:type="spellEnd"/>
+      <w:r>
+        <w:rPr>
+          <w:rFonts w:ascii="Times New Roman" w:hAnsi="Times New Roman" w:cs="Times New Roman"/>
+        </w:rPr>
+        <w:t xml:space="preserve"> </w:t>
+      </w:r>
+      <w:proofErr w:type="spellStart"/>
+      <w:r>
+        <w:rPr>
+          <w:rFonts w:ascii="Times New Roman" w:hAnsi="Times New Roman" w:cs="Times New Roman"/>
+        </w:rPr>
+        <w:t>package.deb</w:t>
+      </w:r>
+      <w:proofErr w:type="spellEnd"/>
+    </w:p>
+    <w:p>
+      <w:pPr>
+        <w:rPr>
+          <w:rFonts w:ascii="Times New Roman" w:hAnsi="Times New Roman" w:cs="Times New Roman"/>
+        </w:rPr>
+      </w:pPr>
+    </w:p>
+    <w:p>
+      <w:pPr>
+        <w:rPr>
+          <w:rFonts w:ascii="Times New Roman" w:hAnsi="Times New Roman" w:cs="Times New Roman"/>
+        </w:rPr>
+      </w:pPr>
+      <w:r>
+        <w:rPr>
+          <w:rFonts w:ascii="Times New Roman" w:hAnsi="Times New Roman" w:cs="Times New Roman"/>
+        </w:rPr>
+        <w:t xml:space="preserve">12. Установка пакета </w:t>
+      </w:r>
+      <w:proofErr w:type="spellStart"/>
+      <w:r>
+        <w:rPr>
+          <w:rFonts w:ascii="Times New Roman" w:hAnsi="Times New Roman" w:cs="Times New Roman"/>
+        </w:rPr>
+        <w:t>package-name</w:t>
+      </w:r>
+      <w:proofErr w:type="spellEnd"/>
+      <w:r>
+        <w:rPr>
+          <w:rFonts w:ascii="Times New Roman" w:hAnsi="Times New Roman" w:cs="Times New Roman"/>
+        </w:rPr>
+        <w:t xml:space="preserve"> при помощи программы </w:t>
+      </w:r>
+      <w:proofErr w:type="spellStart"/>
+      <w:r>
+        <w:rPr>
+          <w:rFonts w:ascii="Times New Roman" w:hAnsi="Times New Roman" w:cs="Times New Roman"/>
+        </w:rPr>
+        <w:t>apt-get</w:t>
+      </w:r>
+      <w:proofErr w:type="spellEnd"/>
+      <w:r>
+        <w:rPr>
+          <w:rFonts w:ascii="Times New Roman" w:hAnsi="Times New Roman" w:cs="Times New Roman"/>
+        </w:rPr>
+        <w:t xml:space="preserve"> производится следующей командой:</w:t>
+      </w:r>
+    </w:p>
+    <w:p>
+      <w:pPr>
+        <w:numPr>
+          <w:ilvl w:val="0"/>
+          <w:numId w:val="12"/>
+        </w:numPr>
+        <w:rPr>
+          <w:rFonts w:ascii="Times New Roman" w:hAnsi="Times New Roman" w:cs="Times New Roman"/>
+        </w:rPr>
+      </w:pPr>
+      <w:proofErr w:type="spellStart"/>
+      <w:r>
+        <w:rPr>
+          <w:rFonts w:ascii="Times New Roman" w:hAnsi="Times New Roman" w:cs="Times New Roman"/>
+        </w:rPr>
+        <w:t>apt-get</w:t>
+      </w:r>
+      <w:proofErr w:type="spellEnd"/>
+      <w:r>
+        <w:rPr>
+          <w:rFonts w:ascii="Times New Roman" w:hAnsi="Times New Roman" w:cs="Times New Roman"/>
+        </w:rPr>
+        <w:t xml:space="preserve"> </w:t>
+      </w:r>
+      <w:proofErr w:type="spellStart"/>
+      <w:r>
+        <w:rPr>
+          <w:rFonts w:ascii="Times New Roman" w:hAnsi="Times New Roman" w:cs="Times New Roman"/>
+        </w:rPr>
+        <w:t>setup</w:t>
+      </w:r>
+      <w:proofErr w:type="spellEnd"/>
+      <w:r>
+        <w:rPr>
+          <w:rFonts w:ascii="Times New Roman" w:hAnsi="Times New Roman" w:cs="Times New Roman"/>
+        </w:rPr>
+        <w:t xml:space="preserve"> </w:t>
+      </w:r>
+      <w:proofErr w:type="spellStart"/>
+      <w:r>
+        <w:rPr>
+          <w:rFonts w:ascii="Times New Roman" w:hAnsi="Times New Roman" w:cs="Times New Roman"/>
+        </w:rPr>
+        <w:t>package-name</w:t>
+      </w:r>
+      <w:proofErr w:type="spellEnd"/>
+    </w:p>
+    <w:p>
+      <w:pPr>
+        <w:numPr>
+          <w:ilvl w:val="0"/>
+          <w:numId w:val="12"/>
+        </w:numPr>
+        <w:rPr>
+          <w:rFonts w:ascii="Times New Roman" w:hAnsi="Times New Roman" w:cs="Times New Roman"/>
+        </w:rPr>
+      </w:pPr>
+      <w:proofErr w:type="spellStart"/>
+      <w:r>
+        <w:rPr>
+          <w:rFonts w:ascii="Times New Roman" w:hAnsi="Times New Roman" w:cs="Times New Roman"/>
+        </w:rPr>
+        <w:t>apt-get</w:t>
+      </w:r>
+      <w:proofErr w:type="spellEnd"/>
+      <w:r>
+        <w:rPr>
+          <w:rFonts w:ascii="Times New Roman" w:hAnsi="Times New Roman" w:cs="Times New Roman"/>
+        </w:rPr>
+        <w:t xml:space="preserve"> </w:t>
+      </w:r>
+      <w:proofErr w:type="spellStart"/>
+      <w:r>
+        <w:rPr>
+          <w:rFonts w:ascii="Times New Roman" w:hAnsi="Times New Roman" w:cs="Times New Roman"/>
+        </w:rPr>
+        <w:t>install</w:t>
+      </w:r>
+      <w:proofErr w:type="spellEnd"/>
+      <w:r>
+        <w:rPr>
+          <w:rFonts w:ascii="Times New Roman" w:hAnsi="Times New Roman" w:cs="Times New Roman"/>
+        </w:rPr>
+        <w:t xml:space="preserve"> </w:t>
+      </w:r>
+      <w:proofErr w:type="spellStart"/>
+      <w:r>
+        <w:rPr>
+          <w:rFonts w:ascii="Times New Roman" w:hAnsi="Times New Roman" w:cs="Times New Roman"/>
+        </w:rPr>
+        <w:t>package-name</w:t>
+      </w:r>
+      <w:proofErr w:type="spellEnd"/>
+    </w:p>
+    <w:p>
+      <w:pPr>
+        <w:numPr>
+          <w:ilvl w:val="0"/>
+          <w:numId w:val="12"/>
+        </w:numPr>
+        <w:rPr>
+          <w:rFonts w:ascii="Times New Roman" w:hAnsi="Times New Roman" w:cs="Times New Roman"/>
+        </w:rPr>
+      </w:pPr>
+      <w:proofErr w:type="spellStart"/>
+      <w:r>
+        <w:rPr>
+          <w:rFonts w:ascii="Times New Roman" w:hAnsi="Times New Roman" w:cs="Times New Roman"/>
+        </w:rPr>
+        <w:t>apt-get</w:t>
+      </w:r>
+      <w:proofErr w:type="spellEnd"/>
+      <w:r>
+        <w:rPr>
+          <w:rFonts w:ascii="Times New Roman" w:hAnsi="Times New Roman" w:cs="Times New Roman"/>
+        </w:rPr>
+        <w:t xml:space="preserve"> </w:t>
+      </w:r>
+      <w:proofErr w:type="spellStart"/>
+      <w:r>
+        <w:rPr>
+          <w:rFonts w:ascii="Times New Roman" w:hAnsi="Times New Roman" w:cs="Times New Roman"/>
+        </w:rPr>
+        <w:t>package-name</w:t>
+      </w:r>
+      <w:proofErr w:type="spellEnd"/>
+      <w:r>
+        <w:rPr>
+          <w:rFonts w:ascii="Times New Roman" w:hAnsi="Times New Roman" w:cs="Times New Roman"/>
+        </w:rPr>
+        <w:t xml:space="preserve"> </w:t>
+      </w:r>
+      <w:proofErr w:type="spellStart"/>
+      <w:r>
+        <w:rPr>
+          <w:rFonts w:ascii="Times New Roman" w:hAnsi="Times New Roman" w:cs="Times New Roman"/>
+        </w:rPr>
+        <w:t>install</w:t>
+      </w:r>
+      <w:proofErr w:type="spellEnd"/>
+    </w:p>
+    <w:p>
+      <w:pPr>
+        <w:numPr>
+          <w:ilvl w:val="0"/>
+          <w:numId w:val="12"/>
+        </w:numPr>
+        <w:rPr>
+          <w:rFonts w:ascii="Times New Roman" w:hAnsi="Times New Roman" w:cs="Times New Roman"/>
+        </w:rPr>
+      </w:pPr>
+      <w:proofErr w:type="spellStart"/>
+      <w:r>
+        <w:rPr>
+          <w:rFonts w:ascii="Times New Roman" w:hAnsi="Times New Roman" w:cs="Times New Roman"/>
+        </w:rPr>
+        <w:t>ap-get</w:t>
+      </w:r>
+      <w:proofErr w:type="spellEnd"/>
+      <w:r>
+        <w:rPr>
+          <w:rFonts w:ascii="Times New Roman" w:hAnsi="Times New Roman" w:cs="Times New Roman"/>
+        </w:rPr>
+        <w:t xml:space="preserve"> -i </w:t>
+      </w:r>
+      <w:bookmarkStart w:id="1" w:name="__DdeLink__784_1481726312"/>
+      <w:bookmarkEnd w:id="1"/>
+      <w:proofErr w:type="spellStart"/>
+      <w:r>
+        <w:rPr>
+          <w:rFonts w:ascii="Times New Roman" w:hAnsi="Times New Roman" w:cs="Times New Roman"/>
+        </w:rPr>
+        <w:t>package-name</w:t>
+      </w:r>
+      <w:proofErr w:type="spellEnd"/>
+    </w:p>
+    <w:p>
+      <w:pPr>
+        <w:rPr>
+          <w:rFonts w:ascii="Times New Roman" w:hAnsi="Times New Roman" w:cs="Times New Roman"/>
+        </w:rPr>
+      </w:pPr>
+    </w:p>
+    <w:p>
+      <w:pPr>
+        <w:rPr>
+          <w:rFonts w:ascii="Times New Roman" w:hAnsi="Times New Roman" w:cs="Times New Roman"/>
+        </w:rPr>
+      </w:pPr>
+      <w:r>
+        <w:rPr>
+          <w:rFonts w:ascii="Times New Roman" w:hAnsi="Times New Roman" w:cs="Times New Roman"/>
+        </w:rPr>
+        <w:t>13. Дана команда “</w:t>
+      </w:r>
+      <w:proofErr w:type="spellStart"/>
+      <w:r>
+        <w:rPr>
+          <w:rFonts w:ascii="Times New Roman" w:hAnsi="Times New Roman" w:cs="Times New Roman"/>
+        </w:rPr>
+        <w:t>ls</w:t>
+      </w:r>
+      <w:proofErr w:type="spellEnd"/>
+      <w:r>
+        <w:rPr>
+          <w:rFonts w:ascii="Times New Roman" w:hAnsi="Times New Roman" w:cs="Times New Roman"/>
+        </w:rPr>
+        <w:t xml:space="preserve"> | </w:t>
+      </w:r>
+      <w:proofErr w:type="spellStart"/>
+      <w:r>
+        <w:rPr>
+          <w:rFonts w:ascii="Times New Roman" w:hAnsi="Times New Roman" w:cs="Times New Roman"/>
+        </w:rPr>
+        <w:t>xargs</w:t>
+      </w:r>
+      <w:proofErr w:type="spellEnd"/>
+      <w:r>
+        <w:rPr>
+          <w:rFonts w:ascii="Times New Roman" w:hAnsi="Times New Roman" w:cs="Times New Roman"/>
+        </w:rPr>
+        <w:t xml:space="preserve"> </w:t>
+      </w:r>
+      <w:proofErr w:type="spellStart"/>
+      <w:r>
+        <w:rPr>
+          <w:rFonts w:ascii="Times New Roman" w:hAnsi="Times New Roman" w:cs="Times New Roman"/>
+        </w:rPr>
+        <w:t>file</w:t>
+      </w:r>
+      <w:proofErr w:type="spellEnd"/>
+      <w:r>
+        <w:rPr>
+          <w:rFonts w:ascii="Times New Roman" w:hAnsi="Times New Roman" w:cs="Times New Roman"/>
+        </w:rPr>
+        <w:t>”. Каков будет результат ее работы?</w:t>
+      </w:r>
+    </w:p>
+    <w:p>
+      <w:pPr>
+        <w:numPr>
+          <w:ilvl w:val="0"/>
+          <w:numId w:val="13"/>
+        </w:numPr>
+        <w:rPr>
+          <w:rFonts w:ascii="Times New Roman" w:hAnsi="Times New Roman" w:cs="Times New Roman"/>
+        </w:rPr>
+      </w:pPr>
+      <w:r>
+        <w:rPr>
+          <w:rFonts w:ascii="Times New Roman" w:hAnsi="Times New Roman" w:cs="Times New Roman"/>
+        </w:rPr>
+        <w:t xml:space="preserve">Для каждого файла или директории, находящихся в текущей директории, будет выполнена команда </w:t>
+      </w:r>
+      <w:proofErr w:type="spellStart"/>
+      <w:r>
+        <w:rPr>
+          <w:rFonts w:ascii="Times New Roman" w:hAnsi="Times New Roman" w:cs="Times New Roman"/>
+        </w:rPr>
+        <w:t>file</w:t>
+      </w:r>
+      <w:proofErr w:type="spellEnd"/>
+    </w:p>
+    <w:p>
+      <w:pPr>
+        <w:numPr>
+          <w:ilvl w:val="0"/>
+          <w:numId w:val="13"/>
+        </w:numPr>
+        <w:rPr>
+          <w:rFonts w:ascii="Times New Roman" w:hAnsi="Times New Roman" w:cs="Times New Roman"/>
+        </w:rPr>
+      </w:pPr>
+      <w:r>
+        <w:rPr>
+          <w:rFonts w:ascii="Times New Roman" w:hAnsi="Times New Roman" w:cs="Times New Roman"/>
+        </w:rPr>
+        <w:t>Будет выведен список содержимого текущей директории. Поддиректории выводиться не будут</w:t>
+      </w:r>
+    </w:p>
+    <w:p>
+      <w:pPr>
+        <w:numPr>
+          <w:ilvl w:val="0"/>
+          <w:numId w:val="13"/>
+        </w:numPr>
+        <w:rPr>
+          <w:rFonts w:ascii="Times New Roman" w:hAnsi="Times New Roman" w:cs="Times New Roman"/>
+        </w:rPr>
+      </w:pPr>
+      <w:r>
+        <w:rPr>
+          <w:rFonts w:ascii="Times New Roman" w:hAnsi="Times New Roman" w:cs="Times New Roman"/>
+        </w:rPr>
+        <w:t>Все файлы в текущей директории будут выведены на экран</w:t>
+      </w:r>
+    </w:p>
+    <w:p>
+      <w:pPr>
+        <w:numPr>
+          <w:ilvl w:val="0"/>
+          <w:numId w:val="13"/>
+        </w:numPr>
+        <w:rPr>
+          <w:rFonts w:ascii="Times New Roman" w:hAnsi="Times New Roman" w:cs="Times New Roman"/>
+        </w:rPr>
+      </w:pPr>
+      <w:r>
+        <w:rPr>
+          <w:rFonts w:ascii="Times New Roman" w:hAnsi="Times New Roman" w:cs="Times New Roman"/>
+        </w:rPr>
+        <w:t>Будет выведен список файлов, содержащихся в текущей директории</w:t>
+      </w:r>
+    </w:p>
+    <w:p>
+      <w:pPr>
+        <w:rPr>
+          <w:rFonts w:ascii="Times New Roman" w:hAnsi="Times New Roman" w:cs="Times New Roman"/>
+        </w:rPr>
+      </w:pPr>
+    </w:p>
+    <w:p>
+      <w:pPr>
+        <w:rPr>
+          <w:rFonts w:ascii="Times New Roman" w:hAnsi="Times New Roman" w:cs="Times New Roman"/>
+        </w:rPr>
+      </w:pPr>
+      <w:r>
+        <w:rPr>
+          <w:rFonts w:ascii="Times New Roman" w:hAnsi="Times New Roman" w:cs="Times New Roman"/>
+        </w:rPr>
+        <w:t>14. Каков будет результат команды “</w:t>
+      </w:r>
+      <w:proofErr w:type="spellStart"/>
+      <w:r>
+        <w:rPr>
+          <w:rFonts w:ascii="Times New Roman" w:hAnsi="Times New Roman" w:cs="Times New Roman"/>
+        </w:rPr>
+        <w:t>cat</w:t>
+      </w:r>
+      <w:proofErr w:type="spellEnd"/>
+      <w:r>
+        <w:rPr>
+          <w:rFonts w:ascii="Times New Roman" w:hAnsi="Times New Roman" w:cs="Times New Roman"/>
+        </w:rPr>
+        <w:t xml:space="preserve"> &gt; text.txt &lt;&lt; EOF"?</w:t>
+      </w:r>
+    </w:p>
+    <w:p>
+      <w:pPr>
+        <w:numPr>
+          <w:ilvl w:val="0"/>
+          <w:numId w:val="14"/>
+        </w:numPr>
+        <w:rPr>
+          <w:rFonts w:ascii="Times New Roman" w:hAnsi="Times New Roman" w:cs="Times New Roman"/>
+        </w:rPr>
+      </w:pPr>
+      <w:r>
+        <w:rPr>
+          <w:rFonts w:ascii="Times New Roman" w:hAnsi="Times New Roman" w:cs="Times New Roman"/>
+        </w:rPr>
+        <w:t>Будет выведен файл text.txt</w:t>
+      </w:r>
+    </w:p>
+    <w:p>
+      <w:pPr>
+        <w:numPr>
+          <w:ilvl w:val="0"/>
+          <w:numId w:val="14"/>
+        </w:numPr>
+        <w:rPr>
+          <w:rFonts w:ascii="Times New Roman" w:hAnsi="Times New Roman" w:cs="Times New Roman"/>
+        </w:rPr>
+      </w:pPr>
+      <w:r>
+        <w:rPr>
+          <w:rFonts w:ascii="Times New Roman" w:hAnsi="Times New Roman" w:cs="Times New Roman"/>
+        </w:rPr>
+        <w:t>Будет приниматься с клавиатуры информация, пока не встретится "EOF"</w:t>
+      </w:r>
+    </w:p>
+    <w:p>
+      <w:pPr>
+        <w:numPr>
+          <w:ilvl w:val="0"/>
+          <w:numId w:val="14"/>
+        </w:numPr>
+        <w:rPr>
+          <w:rFonts w:ascii="Times New Roman" w:hAnsi="Times New Roman" w:cs="Times New Roman"/>
+        </w:rPr>
+      </w:pPr>
+      <w:r>
+        <w:rPr>
+          <w:rFonts w:ascii="Times New Roman" w:hAnsi="Times New Roman" w:cs="Times New Roman"/>
+        </w:rPr>
+        <w:t>Файл text.txt будет выведен на стандартный выход, за исключением строк, содержащих "EOF"</w:t>
+      </w:r>
+    </w:p>
+    <w:p>
+      <w:pPr>
+        <w:numPr>
+          <w:ilvl w:val="0"/>
+          <w:numId w:val="14"/>
+        </w:numPr>
+        <w:rPr>
+          <w:rFonts w:ascii="Times New Roman" w:hAnsi="Times New Roman" w:cs="Times New Roman"/>
+        </w:rPr>
+      </w:pPr>
+      <w:r>
+        <w:rPr>
+          <w:rFonts w:ascii="Times New Roman" w:hAnsi="Times New Roman" w:cs="Times New Roman"/>
+        </w:rPr>
+        <w:t>Будет приниматься с клавиатуры информация, пока не встретится "EOF", после чего будет записана в файл text.txt</w:t>
+      </w:r>
+    </w:p>
+    <w:p>
+      <w:pPr>
+        <w:rPr>
+          <w:rFonts w:ascii="Times New Roman" w:hAnsi="Times New Roman" w:cs="Times New Roman"/>
+        </w:rPr>
+      </w:pPr>
+    </w:p>
+    <w:p>
+      <w:pPr>
+        <w:pStyle w:val="Standard"/>
+        <w:rPr>
+          <w:rFonts w:ascii="Times New Roman" w:hAnsi="Times New Roman" w:cs="Times New Roman"/>
+        </w:rPr>
+      </w:pPr>
+      <w:r>
+        <w:rPr>
+          <w:rFonts w:ascii="Times New Roman" w:hAnsi="Times New Roman" w:cs="Times New Roman"/>
+        </w:rPr>
+        <w:t>15. Какой командой можно вывести список файлов в текущей директории? Укажите только команду.</w:t>
+      </w:r>
+    </w:p>
+    <w:p>
+      <w:pPr>
+        <w:pStyle w:val="Standard"/>
+        <w:rPr>
+          <w:rFonts w:ascii="Times New Roman" w:hAnsi="Times New Roman" w:cs="Times New Roman"/>
+        </w:rPr>
+      </w:pPr>
+    </w:p>
+    <w:p>
+      <w:pPr>
+        <w:pStyle w:val="Standard"/>
+        <w:rPr>
+          <w:rFonts w:ascii="Times New Roman" w:hAnsi="Times New Roman" w:cs="Times New Roman"/>
+        </w:rPr>
+      </w:pPr>
+      <w:r>
+        <w:rPr>
+          <w:rFonts w:ascii="Times New Roman" w:hAnsi="Times New Roman" w:cs="Times New Roman"/>
+        </w:rPr>
+        <w:t>16. Какой командой можно создать директорию?</w:t>
+      </w:r>
+    </w:p>
+    <w:p>
+      <w:pPr>
+        <w:rPr>
+          <w:rFonts w:ascii="Times New Roman" w:hAnsi="Times New Roman" w:cs="Times New Roman"/>
+        </w:rPr>
+      </w:pPr>
+    </w:p>
+    <w:p>
+      <w:pPr>
+        <w:rPr>
+          <w:rFonts w:ascii="Times New Roman" w:hAnsi="Times New Roman" w:cs="Times New Roman"/>
+        </w:rPr>
+      </w:pPr>
+      <w:r>
+        <w:rPr>
+          <w:rFonts w:ascii="Times New Roman" w:hAnsi="Times New Roman" w:cs="Times New Roman"/>
+        </w:rPr>
+        <w:t>17. Какая программа является основной для работы с разделами?</w:t>
+      </w:r>
+    </w:p>
+    <w:p>
+      <w:pPr>
+        <w:rPr>
+          <w:rFonts w:ascii="Times New Roman" w:hAnsi="Times New Roman" w:cs="Times New Roman"/>
+        </w:rPr>
+      </w:pPr>
+    </w:p>
+    <w:p>
+      <w:pPr>
+        <w:pStyle w:val="Standard"/>
+        <w:rPr>
+          <w:rFonts w:ascii="Times New Roman" w:hAnsi="Times New Roman" w:cs="Times New Roman"/>
+        </w:rPr>
+      </w:pPr>
+      <w:r>
+        <w:rPr>
+          <w:rFonts w:ascii="Times New Roman" w:hAnsi="Times New Roman" w:cs="Times New Roman"/>
+        </w:rPr>
+        <w:t>18. Какая команда используется для сортировки текстовых строк?</w:t>
+      </w:r>
+    </w:p>
+    <w:p>
+      <w:pPr>
+        <w:rPr>
+          <w:rFonts w:ascii="Times New Roman" w:hAnsi="Times New Roman" w:cs="Times New Roman"/>
+        </w:rPr>
+      </w:pPr>
+    </w:p>
+    <w:p>
+      <w:pPr>
+        <w:rPr>
+          <w:rFonts w:ascii="Times New Roman" w:hAnsi="Times New Roman" w:cs="Times New Roman"/>
+        </w:rPr>
+      </w:pPr>
+      <w:r>
+        <w:rPr>
+          <w:rFonts w:ascii="Times New Roman" w:hAnsi="Times New Roman" w:cs="Times New Roman"/>
+        </w:rPr>
+        <w:t>19. Какой символ в регулярных выражениях обозначает один или более символов?</w:t>
+      </w:r>
+    </w:p>
+    <w:p>
+      <w:pPr>
+        <w:rPr>
+          <w:rFonts w:ascii="Times New Roman" w:hAnsi="Times New Roman" w:cs="Times New Roman"/>
+        </w:rPr>
+      </w:pPr>
+    </w:p>
+    <w:p>
+      <w:pPr>
+        <w:rPr>
+          <w:rFonts w:ascii="Times New Roman" w:hAnsi="Times New Roman" w:cs="Times New Roman"/>
+        </w:rPr>
+      </w:pPr>
+      <w:r>
+        <w:rPr>
+          <w:rFonts w:ascii="Times New Roman" w:hAnsi="Times New Roman" w:cs="Times New Roman"/>
+        </w:rPr>
+        <w:t>20. Какой символ в регулярных выражениях обозначает ноль или более символов?</w:t>
+      </w:r>
+    </w:p>
+    <w:p>
+      <w:pPr>
+        <w:rPr>
+          <w:rFonts w:ascii="Times New Roman" w:hAnsi="Times New Roman" w:cs="Times New Roman"/>
+        </w:rPr>
+      </w:pPr>
+    </w:p>
+    <w:p>
+      <w:pPr>
+        <w:rPr>
+          <w:rFonts w:ascii="Times New Roman" w:hAnsi="Times New Roman" w:cs="Times New Roman"/>
+        </w:rPr>
+      </w:pPr>
+      <w:r>
+        <w:rPr>
+          <w:rFonts w:ascii="Times New Roman" w:hAnsi="Times New Roman" w:cs="Times New Roman"/>
+        </w:rPr>
+        <w:t xml:space="preserve">21. Как при помощи команды </w:t>
+      </w:r>
+      <w:proofErr w:type="spellStart"/>
+      <w:r>
+        <w:rPr>
+          <w:rFonts w:ascii="Times New Roman" w:hAnsi="Times New Roman" w:cs="Times New Roman"/>
+        </w:rPr>
+        <w:t>cat</w:t>
+      </w:r>
+      <w:proofErr w:type="spellEnd"/>
+      <w:r>
+        <w:rPr>
+          <w:rFonts w:ascii="Times New Roman" w:hAnsi="Times New Roman" w:cs="Times New Roman"/>
+        </w:rPr>
+        <w:t xml:space="preserve"> создать файл text.txt, состоящий из содержимого файлов 1.txt, 2.txt и 3.txt?</w:t>
+      </w:r>
+    </w:p>
+    <w:p>
+      <w:pPr>
+        <w:rPr>
+          <w:rFonts w:ascii="Times New Roman" w:hAnsi="Times New Roman" w:cs="Times New Roman"/>
+        </w:rPr>
+      </w:pPr>
+    </w:p>
+    <w:p>
+      <w:pPr>
+        <w:rPr>
+          <w:rFonts w:ascii="Times New Roman" w:hAnsi="Times New Roman" w:cs="Times New Roman"/>
+        </w:rPr>
+      </w:pPr>
+      <w:r>
+        <w:rPr>
+          <w:rFonts w:ascii="Times New Roman" w:hAnsi="Times New Roman" w:cs="Times New Roman"/>
+        </w:rPr>
+        <w:t xml:space="preserve">22. Как при помощи команды </w:t>
+      </w:r>
+      <w:proofErr w:type="spellStart"/>
+      <w:r>
+        <w:rPr>
+          <w:rFonts w:ascii="Times New Roman" w:hAnsi="Times New Roman" w:cs="Times New Roman"/>
+        </w:rPr>
+        <w:t>man</w:t>
+      </w:r>
+      <w:proofErr w:type="spellEnd"/>
+      <w:r>
+        <w:rPr>
+          <w:rFonts w:ascii="Times New Roman" w:hAnsi="Times New Roman" w:cs="Times New Roman"/>
+        </w:rPr>
+        <w:t xml:space="preserve"> просмотреть все страницы руководств по ключевому слову “</w:t>
+      </w:r>
+      <w:proofErr w:type="spellStart"/>
+      <w:r>
+        <w:rPr>
+          <w:rFonts w:ascii="Times New Roman" w:hAnsi="Times New Roman" w:cs="Times New Roman"/>
+        </w:rPr>
+        <w:t>command</w:t>
+      </w:r>
+      <w:proofErr w:type="spellEnd"/>
+      <w:r>
+        <w:rPr>
+          <w:rFonts w:ascii="Times New Roman" w:hAnsi="Times New Roman" w:cs="Times New Roman"/>
+        </w:rPr>
+        <w:t>”</w:t>
+      </w:r>
+    </w:p>
+    <w:p>
+      <w:pPr>
+        <w:rPr>
+          <w:rFonts w:ascii="Times New Roman" w:hAnsi="Times New Roman" w:cs="Times New Roman"/>
+        </w:rPr>
+      </w:pPr>
+    </w:p>
+    <w:p>
+      <w:pPr>
+        <w:rPr>
+          <w:rFonts w:ascii="Times New Roman" w:hAnsi="Times New Roman" w:cs="Times New Roman"/>
+        </w:rPr>
+      </w:pPr>
+      <w:r>
+        <w:rPr>
+          <w:rFonts w:ascii="Times New Roman" w:hAnsi="Times New Roman" w:cs="Times New Roman"/>
+        </w:rPr>
+        <w:t>23. Какой командой можно найти все файлы в системе с именем, заканчивающимся на “10.12.2010”?</w:t>
+      </w:r>
+    </w:p>
+    <w:p>
+      <w:pPr>
+        <w:rPr>
+          <w:rFonts w:ascii="Times New Roman" w:hAnsi="Times New Roman" w:cs="Times New Roman"/>
+        </w:rPr>
+      </w:pPr>
+    </w:p>
+    <w:p>
+      <w:pPr>
+        <w:rPr>
+          <w:rFonts w:ascii="Times New Roman" w:hAnsi="Times New Roman" w:cs="Times New Roman"/>
+        </w:rPr>
+      </w:pPr>
+      <w:r>
+        <w:rPr>
+          <w:rFonts w:ascii="Times New Roman" w:hAnsi="Times New Roman" w:cs="Times New Roman"/>
+        </w:rPr>
+        <w:t>24. Какой командой можно указать системе, в какой директории искать разделяемые библиотеки?</w:t>
+      </w:r>
+    </w:p>
+    <w:p>
+      <w:pPr>
+        <w:rPr>
+          <w:rFonts w:ascii="Times New Roman" w:hAnsi="Times New Roman" w:cs="Times New Roman"/>
+        </w:rPr>
+      </w:pPr>
+    </w:p>
+    <w:p>
+      <w:pPr>
+        <w:rPr>
+          <w:rFonts w:ascii="Times New Roman" w:hAnsi="Times New Roman" w:cs="Times New Roman"/>
+        </w:rPr>
+      </w:pPr>
+      <w:r>
+        <w:rPr>
+          <w:rFonts w:ascii="Times New Roman" w:hAnsi="Times New Roman" w:cs="Times New Roman"/>
+        </w:rPr>
+        <w:t>25. Есть два текстовых файла file1.txt и file2.txt. В первом в каждой строке находятся фамилия и имя, во втором – фамилия и размер заработной платы. Какой командой можно вывести эту информацию в следующем виде: фамилия, имя, зарплата?</w:t>
+      </w:r>
     </w:p>
     <w:sectPr>
       <w:pgSz w:w="11906" w:h="16838"/>

</xml_diff>